<commit_message>
folder for interview question bank, and some coding updates
</commit_message>
<xml_diff>
--- a/.NET/Assembly Interview Questions and Answers.docx
+++ b/.NET/Assembly Interview Questions and Answers.docx
@@ -38,6 +38,9 @@
       <w:r>
         <w:t>.</w:t>
       </w:r>
+      <w:r>
+        <w:t xml:space="preserve"> It is a compiled unit of code, that can be executed by .NET runtime.</w:t>
+      </w:r>
     </w:p>
     <w:p/>
     <w:p>
@@ -114,7 +117,10 @@
     </w:p>
     <w:p>
       <w:r>
-        <w:t>sn.exe -k C:\KeyFile.snl</w:t>
+        <w:t>sn.exe -k C:\KeyFile.sn</w:t>
+      </w:r>
+      <w:r>
+        <w:t>k</w:t>
       </w:r>
     </w:p>
     <w:p/>
@@ -385,6 +391,83 @@
     <w:p>
       <w:pPr>
         <w:pStyle w:val="ListParagraph"/>
+        <w:numPr>
+          <w:ilvl w:val="0"/>
+          <w:numId w:val="4"/>
+        </w:numPr>
+      </w:pPr>
+      <w:r>
+        <w:t>What is versioning managed in assembly?</w:t>
+      </w:r>
+    </w:p>
+    <w:p>
+      <w:r>
+        <w:t>The version information for an assembly typically consists of four values: a major version number, a minor version number, and optionally, a build number and a revision number. These version numbers play a crucial role in identifying and managing different versions of the assembly, enabling developers to track and control changes made to the assembly over time.</w:t>
+      </w:r>
+    </w:p>
+    <w:p/>
+    <w:p>
+      <w:r>
+        <w:t>Major Version</w:t>
+      </w:r>
+    </w:p>
+    <w:p>
+      <w:r>
+        <w:t>This is the internal version of the product and is assigned by the application team. It should not change during the development cycle of a product release.</w:t>
+      </w:r>
+    </w:p>
+    <w:p/>
+    <w:p>
+      <w:r>
+        <w:t>Minor Version</w:t>
+      </w:r>
+    </w:p>
+    <w:p>
+      <w:r>
+        <w:t xml:space="preserve">This should only change when there is a </w:t>
+      </w:r>
+      <w:proofErr w:type="gramStart"/>
+      <w:r>
+        <w:t>small changes</w:t>
+      </w:r>
+      <w:proofErr w:type="gramEnd"/>
+      <w:r>
+        <w:t xml:space="preserve"> to existing features. It is assigned by the application team, and it should not be changed during the development cycle of a product release.</w:t>
+      </w:r>
+    </w:p>
+    <w:p/>
+    <w:p>
+      <w:r>
+        <w:t>Build Number</w:t>
+      </w:r>
+    </w:p>
+    <w:p>
+      <w:r>
+        <w:t>Typically incremented automatically as part of every build performed on the Build Server. Using the build number in conjunction with the source number allows you to identify what was built and how. This allows each build to be tracked and tested.</w:t>
+      </w:r>
+    </w:p>
+    <w:p/>
+    <w:p>
+      <w:r>
+        <w:t>Revision</w:t>
+      </w:r>
+    </w:p>
+    <w:p>
+      <w:r>
+        <w:t xml:space="preserve">This is the number taken from source control to identify what was </w:t>
+      </w:r>
+      <w:proofErr w:type="gramStart"/>
+      <w:r>
+        <w:t>actually built</w:t>
+      </w:r>
+      <w:proofErr w:type="gramEnd"/>
+      <w:r>
+        <w:t>. This is set to zero for the initial release of any major or minor version of the solution.</w:t>
+      </w:r>
+    </w:p>
+    <w:p>
+      <w:pPr>
+        <w:pStyle w:val="ListParagraph"/>
       </w:pPr>
     </w:p>
     <w:p>
@@ -570,21 +653,7 @@
           <w:b/>
           <w:bCs/>
         </w:rPr>
-        <w:t>gacutil.exe -</w:t>
-      </w:r>
-      <w:r>
-        <w:rPr>
-          <w:b/>
-          <w:bCs/>
-        </w:rPr>
-        <w:t xml:space="preserve">I </w:t>
-      </w:r>
-      <w:r>
-        <w:rPr>
-          <w:b/>
-          <w:bCs/>
-        </w:rPr>
-        <w:t>Math</w:t>
+        <w:t>gacutil.exe -I Math</w:t>
       </w:r>
       <w:r>
         <w:rPr>
@@ -739,6 +808,7 @@
         </w:numPr>
       </w:pPr>
       <w:r>
+        <w:lastRenderedPageBreak/>
         <w:t xml:space="preserve">They are self-describing. They consist of metadata which tells what </w:t>
       </w:r>
       <w:proofErr w:type="gramStart"/>
@@ -893,7 +963,13 @@
           </w:tcPr>
           <w:p>
             <w:r>
-              <w:t>Dynamic Link Library with .</w:t>
+              <w:t>Dynamic Lin</w:t>
+            </w:r>
+            <w:r>
+              <w:t xml:space="preserve"> </w:t>
+            </w:r>
+            <w:r>
+              <w:t>k Library with .</w:t>
             </w:r>
             <w:proofErr w:type="spellStart"/>
             <w:r>
@@ -925,11 +1001,9 @@
             <w:r>
               <w:t xml:space="preserve">Can </w:t>
             </w:r>
-            <w:proofErr w:type="spellStart"/>
             <w:r>
-              <w:t>bhave</w:t>
+              <w:t>have</w:t>
             </w:r>
-            <w:proofErr w:type="spellEnd"/>
             <w:r>
               <w:t xml:space="preserve"> many </w:t>
             </w:r>
@@ -1094,7 +1168,6 @@
     </w:p>
     <w:p>
       <w:r>
-        <w:lastRenderedPageBreak/>
         <w:t>An assembly used by a single application is called private assembly. Its present in the bin folder.</w:t>
       </w:r>
     </w:p>
@@ -1208,6 +1281,7 @@
     </w:p>
     <w:p>
       <w:r>
+        <w:lastRenderedPageBreak/>
         <w:t xml:space="preserve">It is solved with the help of </w:t>
       </w:r>
       <w:proofErr w:type="spellStart"/>
@@ -1387,166 +1461,170 @@
     </w:p>
     <w:p>
       <w:r>
+        <w:t xml:space="preserve"> </w:t>
+      </w:r>
+      <w:proofErr w:type="spellStart"/>
+      <w:r>
+        <w:t>Its</w:t>
+      </w:r>
+      <w:proofErr w:type="spellEnd"/>
+      <w:r>
+        <w:t xml:space="preserve"> a tool used to view contents of an assembly.</w:t>
+      </w:r>
+    </w:p>
+    <w:p/>
+    <w:p>
+      <w:pPr>
+        <w:pStyle w:val="ListParagraph"/>
+        <w:numPr>
+          <w:ilvl w:val="0"/>
+          <w:numId w:val="4"/>
+        </w:numPr>
+        <w:rPr>
+          <w:b/>
+          <w:bCs/>
+        </w:rPr>
+      </w:pPr>
+      <w:r>
+        <w:rPr>
+          <w:b/>
+          <w:bCs/>
+        </w:rPr>
+        <w:t xml:space="preserve">What is </w:t>
+      </w:r>
+      <w:proofErr w:type="gramStart"/>
+      <w:r>
+        <w:rPr>
+          <w:b/>
+          <w:bCs/>
+        </w:rPr>
+        <w:t>GAC ?</w:t>
+      </w:r>
+      <w:proofErr w:type="gramEnd"/>
+    </w:p>
+    <w:p>
+      <w:r>
+        <w:t xml:space="preserve">GAC is a central repository in a system in which assemblies are registered to </w:t>
+      </w:r>
+      <w:r>
+        <w:t>share</w:t>
+      </w:r>
+      <w:r>
+        <w:t xml:space="preserve"> between application.</w:t>
+      </w:r>
+    </w:p>
+    <w:p>
+      <w:r>
+        <w:t xml:space="preserve">GACUtil.exe is used to view and change the content of GAC in </w:t>
+      </w:r>
+      <w:proofErr w:type="gramStart"/>
+      <w:r>
+        <w:t>system</w:t>
+      </w:r>
+      <w:proofErr w:type="gramEnd"/>
+    </w:p>
+    <w:p>
+      <w:r>
+        <w:t xml:space="preserve">GAC can contain multiple versions on .net </w:t>
+      </w:r>
+      <w:proofErr w:type="gramStart"/>
+      <w:r>
+        <w:t>assemblies</w:t>
+      </w:r>
+      <w:proofErr w:type="gramEnd"/>
+    </w:p>
+    <w:p>
+      <w:r>
+        <w:t>The</w:t>
+      </w:r>
+      <w:r>
+        <w:t xml:space="preserve"> </w:t>
+      </w:r>
+      <w:r>
+        <w:t>gautil.exe/I&lt;</w:t>
+      </w:r>
+      <w:proofErr w:type="spellStart"/>
+      <w:r>
+        <w:t>assembly_name</w:t>
+      </w:r>
+      <w:proofErr w:type="spellEnd"/>
+      <w:r>
+        <w:t xml:space="preserve">&gt; is used to install assembly in </w:t>
+      </w:r>
+      <w:proofErr w:type="gramStart"/>
+      <w:r>
+        <w:t>GAC</w:t>
+      </w:r>
+      <w:proofErr w:type="gramEnd"/>
+    </w:p>
+    <w:p/>
+    <w:p>
+      <w:pPr>
+        <w:pStyle w:val="ListParagraph"/>
+        <w:numPr>
+          <w:ilvl w:val="0"/>
+          <w:numId w:val="4"/>
+        </w:numPr>
+        <w:rPr>
+          <w:b/>
+          <w:bCs/>
+        </w:rPr>
+      </w:pPr>
+      <w:r>
+        <w:rPr>
+          <w:b/>
+          <w:bCs/>
+        </w:rPr>
+        <w:t xml:space="preserve">How does the GAC </w:t>
+      </w:r>
+      <w:proofErr w:type="gramStart"/>
+      <w:r>
+        <w:rPr>
+          <w:b/>
+          <w:bCs/>
+        </w:rPr>
+        <w:t>work ?</w:t>
+      </w:r>
+      <w:proofErr w:type="gramEnd"/>
+      <w:r>
+        <w:rPr>
+          <w:b/>
+          <w:bCs/>
+        </w:rPr>
+        <w:t xml:space="preserve"> What is the </w:t>
+      </w:r>
+      <w:proofErr w:type="spellStart"/>
+      <w:r>
+        <w:rPr>
+          <w:b/>
+          <w:bCs/>
+        </w:rPr>
+        <w:t>prupose</w:t>
+      </w:r>
+      <w:proofErr w:type="spellEnd"/>
+      <w:r>
+        <w:rPr>
+          <w:b/>
+          <w:bCs/>
+        </w:rPr>
+        <w:t xml:space="preserve"> in .NET Framework? Pros and Cons</w:t>
+      </w:r>
+      <w:r>
+        <w:rPr>
+          <w:b/>
+          <w:bCs/>
+        </w:rPr>
+        <w:t xml:space="preserve">? </w:t>
+      </w:r>
+    </w:p>
+    <w:p>
+      <w:r>
+        <w:t>Its purpose is to reduce duplication of code, promote reusability, and simplify versioning.</w:t>
+      </w:r>
+    </w:p>
+    <w:p>
+      <w:r>
         <w:lastRenderedPageBreak/>
-        <w:t xml:space="preserve"> </w:t>
-      </w:r>
-      <w:proofErr w:type="spellStart"/>
-      <w:r>
-        <w:t>Its</w:t>
-      </w:r>
-      <w:proofErr w:type="spellEnd"/>
-      <w:r>
-        <w:t xml:space="preserve"> a tool used to view contents of an assembly.</w:t>
-      </w:r>
-    </w:p>
-    <w:p/>
-    <w:p>
-      <w:pPr>
-        <w:pStyle w:val="ListParagraph"/>
-        <w:numPr>
-          <w:ilvl w:val="0"/>
-          <w:numId w:val="4"/>
-        </w:numPr>
-        <w:rPr>
-          <w:b/>
-          <w:bCs/>
-        </w:rPr>
-      </w:pPr>
-      <w:r>
-        <w:rPr>
-          <w:b/>
-          <w:bCs/>
-        </w:rPr>
-        <w:t xml:space="preserve">What is </w:t>
-      </w:r>
-      <w:proofErr w:type="gramStart"/>
-      <w:r>
-        <w:rPr>
-          <w:b/>
-          <w:bCs/>
-        </w:rPr>
-        <w:t>GAC ?</w:t>
-      </w:r>
-      <w:proofErr w:type="gramEnd"/>
-    </w:p>
-    <w:p>
-      <w:r>
-        <w:t xml:space="preserve">GAC is a central repository in a system in which assemblies are registered to </w:t>
-      </w:r>
-      <w:proofErr w:type="spellStart"/>
-      <w:r>
-        <w:t>shared</w:t>
-      </w:r>
-      <w:proofErr w:type="spellEnd"/>
-      <w:r>
-        <w:t xml:space="preserve"> between application.</w:t>
-      </w:r>
-    </w:p>
-    <w:p>
-      <w:r>
-        <w:t xml:space="preserve">GACUtil.exe is used to view and change the content of GAC in </w:t>
-      </w:r>
-      <w:proofErr w:type="gramStart"/>
-      <w:r>
-        <w:t>system</w:t>
-      </w:r>
-      <w:proofErr w:type="gramEnd"/>
-    </w:p>
-    <w:p>
-      <w:r>
-        <w:t xml:space="preserve">GAC can contain multiple versions on .net </w:t>
-      </w:r>
-      <w:proofErr w:type="gramStart"/>
-      <w:r>
-        <w:t>assemblies</w:t>
-      </w:r>
-      <w:proofErr w:type="gramEnd"/>
-    </w:p>
-    <w:p>
-      <w:r>
-        <w:t>Thegautil.exe/I&lt;</w:t>
-      </w:r>
-      <w:proofErr w:type="spellStart"/>
-      <w:r>
-        <w:t>assembly_name</w:t>
-      </w:r>
-      <w:proofErr w:type="spellEnd"/>
-      <w:r>
-        <w:t xml:space="preserve">&gt; is used to install assembly in </w:t>
-      </w:r>
-      <w:proofErr w:type="gramStart"/>
-      <w:r>
-        <w:t>GAC</w:t>
-      </w:r>
-      <w:proofErr w:type="gramEnd"/>
-    </w:p>
-    <w:p/>
-    <w:p>
-      <w:pPr>
-        <w:pStyle w:val="ListParagraph"/>
-        <w:numPr>
-          <w:ilvl w:val="0"/>
-          <w:numId w:val="4"/>
-        </w:numPr>
-        <w:rPr>
-          <w:b/>
-          <w:bCs/>
-        </w:rPr>
-      </w:pPr>
-      <w:r>
-        <w:rPr>
-          <w:b/>
-          <w:bCs/>
-        </w:rPr>
-        <w:t xml:space="preserve">How does the GAC </w:t>
-      </w:r>
-      <w:proofErr w:type="gramStart"/>
-      <w:r>
-        <w:rPr>
-          <w:b/>
-          <w:bCs/>
-        </w:rPr>
-        <w:t>work ?</w:t>
-      </w:r>
-      <w:proofErr w:type="gramEnd"/>
-      <w:r>
-        <w:rPr>
-          <w:b/>
-          <w:bCs/>
-        </w:rPr>
-        <w:t xml:space="preserve"> What is the </w:t>
-      </w:r>
-      <w:proofErr w:type="spellStart"/>
-      <w:r>
-        <w:rPr>
-          <w:b/>
-          <w:bCs/>
-        </w:rPr>
-        <w:t>prupose</w:t>
-      </w:r>
-      <w:proofErr w:type="spellEnd"/>
-      <w:r>
-        <w:rPr>
-          <w:b/>
-          <w:bCs/>
-        </w:rPr>
-        <w:t xml:space="preserve"> in .NET Framework? Pros and Cons</w:t>
-      </w:r>
-      <w:r>
-        <w:rPr>
-          <w:b/>
-          <w:bCs/>
-        </w:rPr>
-        <w:t xml:space="preserve">? </w:t>
-      </w:r>
-    </w:p>
-    <w:p>
-      <w:r>
-        <w:t>Its purpose is to reduce duplication of code, promote reusability, and simplify versioning.</w:t>
-      </w:r>
-    </w:p>
-    <w:p>
-      <w:r>
         <w:t>When an application requests an assembly, the CLR checks the GAC before probing other locations. If found, it loads the appropriate version based on the application’s configuration or the latest available version.</w:t>
       </w:r>
     </w:p>

</xml_diff>